<commit_message>
Updating Ansible playbook: Adding installation for .NET CORE
</commit_message>
<xml_diff>
--- a/Documentation/Infrastructure as Code with Terraform and Ansible.docx
+++ b/Documentation/Infrastructure as Code with Terraform and Ansible.docx
@@ -90,15 +90,47 @@
         <w:pStyle w:val="ListParagraph"/>
       </w:pPr>
       <w:r>
-        <w:t>$uri = "https://raw.githubusercontent.com/NoBSDevOps/BookResources/master/Part-II-Project/Virtual-Machines/Terraform-VMs/VMs/$file"</w:t>
-      </w:r>
-    </w:p>
-    <w:p>
-      <w:pPr>
-        <w:pStyle w:val="ListParagraph"/>
-      </w:pPr>
-      <w:r>
-        <w:t>Invoke-WebRequest -Uri $uri -OutFile $file</w:t>
+        <w:t>$</w:t>
+      </w:r>
+      <w:proofErr w:type="spellStart"/>
+      <w:r>
+        <w:t>uri</w:t>
+      </w:r>
+      <w:proofErr w:type="spellEnd"/>
+      <w:r>
+        <w:t xml:space="preserve"> = "https://raw.githubusercontent.com/NoBSDevOps/BookResources/master/Part-II-Project/Virtual-Machines/Terraform-VMs/VMs/$file"</w:t>
+      </w:r>
+    </w:p>
+    <w:p>
+      <w:pPr>
+        <w:pStyle w:val="ListParagraph"/>
+      </w:pPr>
+      <w:r>
+        <w:t>Invoke-</w:t>
+      </w:r>
+      <w:proofErr w:type="spellStart"/>
+      <w:r>
+        <w:t>WebRequest</w:t>
+      </w:r>
+      <w:proofErr w:type="spellEnd"/>
+      <w:r>
+        <w:t xml:space="preserve"> -Uri $</w:t>
+      </w:r>
+      <w:proofErr w:type="spellStart"/>
+      <w:r>
+        <w:t>uri</w:t>
+      </w:r>
+      <w:proofErr w:type="spellEnd"/>
+      <w:r>
+        <w:t xml:space="preserve"> -</w:t>
+      </w:r>
+      <w:proofErr w:type="spellStart"/>
+      <w:r>
+        <w:t>OutFile</w:t>
+      </w:r>
+      <w:proofErr w:type="spellEnd"/>
+      <w:r>
+        <w:t xml:space="preserve"> $file</w:t>
       </w:r>
     </w:p>
     <w:p>
@@ -118,8 +150,13 @@
         </w:numPr>
       </w:pPr>
       <w:r>
-        <w:t>terraform init</w:t>
-      </w:r>
+        <w:t xml:space="preserve">terraform </w:t>
+      </w:r>
+      <w:proofErr w:type="spellStart"/>
+      <w:r>
+        <w:t>init</w:t>
+      </w:r>
+      <w:proofErr w:type="spellEnd"/>
     </w:p>
     <w:p>
       <w:pPr>
@@ -176,22 +213,82 @@
         </w:r>
       </w:hyperlink>
       <w:r>
-        <w:t xml:space="preserve"> (on local machine - powershell)</w:t>
-      </w:r>
-    </w:p>
-    <w:p>
-      <w:pPr>
-        <w:pStyle w:val="ListParagraph"/>
-        <w:numPr>
-          <w:ilvl w:val="0"/>
-          <w:numId w:val="1"/>
-        </w:numPr>
-      </w:pPr>
-      <w:r>
-        <w:t>terraform apply -var="location=eastus" -var="resource_group=monolithRG" -var="cloud_shell_source=13.94.154.85" -var="domain_name_prefix=cloud-1" -var="management_ip=141.2.185.17" -auto-approve</w:t>
-      </w:r>
-    </w:p>
-    <w:p/>
+        <w:t xml:space="preserve"> (on local machine - </w:t>
+      </w:r>
+      <w:proofErr w:type="spellStart"/>
+      <w:r>
+        <w:t>powershell</w:t>
+      </w:r>
+      <w:proofErr w:type="spellEnd"/>
+      <w:r>
+        <w:t>)</w:t>
+      </w:r>
+    </w:p>
+    <w:p>
+      <w:pPr>
+        <w:pStyle w:val="ListParagraph"/>
+        <w:numPr>
+          <w:ilvl w:val="0"/>
+          <w:numId w:val="1"/>
+        </w:numPr>
+      </w:pPr>
+      <w:r>
+        <w:t>terraform apply -var="location=</w:t>
+      </w:r>
+      <w:proofErr w:type="spellStart"/>
+      <w:r>
+        <w:t>eastus</w:t>
+      </w:r>
+      <w:proofErr w:type="spellEnd"/>
+      <w:r>
+        <w:t>" -var="</w:t>
+      </w:r>
+      <w:proofErr w:type="spellStart"/>
+      <w:r>
+        <w:t>resource_group</w:t>
+      </w:r>
+      <w:proofErr w:type="spellEnd"/>
+      <w:r>
+        <w:t>=</w:t>
+      </w:r>
+      <w:proofErr w:type="spellStart"/>
+      <w:r>
+        <w:t>monolithRG</w:t>
+      </w:r>
+      <w:proofErr w:type="spellEnd"/>
+      <w:r>
+        <w:t>" -var="</w:t>
+      </w:r>
+      <w:proofErr w:type="spellStart"/>
+      <w:r>
+        <w:t>cloud_shell_source</w:t>
+      </w:r>
+      <w:proofErr w:type="spellEnd"/>
+      <w:r>
+        <w:t>=13.73.177.118" -var="</w:t>
+      </w:r>
+      <w:proofErr w:type="spellStart"/>
+      <w:r>
+        <w:t>domain_name_prefix</w:t>
+      </w:r>
+      <w:proofErr w:type="spellEnd"/>
+      <w:r>
+        <w:t>=cloud-1" -var="</w:t>
+      </w:r>
+      <w:proofErr w:type="spellStart"/>
+      <w:r>
+        <w:t>management_ip</w:t>
+      </w:r>
+      <w:proofErr w:type="spellEnd"/>
+      <w:r>
+        <w:t>=141.2.185.16" -auto-approve</w:t>
+      </w:r>
+    </w:p>
+    <w:p>
+      <w:pPr>
+        <w:pStyle w:val="ListParagraph"/>
+      </w:pPr>
+    </w:p>
     <w:p>
       <w:pPr>
         <w:pStyle w:val="ListParagraph"/>
@@ -217,21 +314,39 @@
           <w:numId w:val="1"/>
         </w:numPr>
       </w:pPr>
-      <w:r>
-        <w:t xml:space="preserve">mkdir ansibleConfigs </w:t>
-      </w:r>
-    </w:p>
-    <w:p>
-      <w:pPr>
-        <w:pStyle w:val="ListParagraph"/>
-        <w:numPr>
-          <w:ilvl w:val="0"/>
-          <w:numId w:val="1"/>
-        </w:numPr>
-      </w:pPr>
-      <w:r>
-        <w:t>cd ansibleConfigs</w:t>
-      </w:r>
+      <w:proofErr w:type="spellStart"/>
+      <w:r>
+        <w:t>mkdir</w:t>
+      </w:r>
+      <w:proofErr w:type="spellEnd"/>
+      <w:r>
+        <w:t xml:space="preserve"> </w:t>
+      </w:r>
+      <w:proofErr w:type="spellStart"/>
+      <w:r>
+        <w:t>ansibleConfigs</w:t>
+      </w:r>
+      <w:proofErr w:type="spellEnd"/>
+      <w:r>
+        <w:t xml:space="preserve"> </w:t>
+      </w:r>
+    </w:p>
+    <w:p>
+      <w:pPr>
+        <w:pStyle w:val="ListParagraph"/>
+        <w:numPr>
+          <w:ilvl w:val="0"/>
+          <w:numId w:val="1"/>
+        </w:numPr>
+      </w:pPr>
+      <w:r>
+        <w:t xml:space="preserve">cd </w:t>
+      </w:r>
+      <w:proofErr w:type="spellStart"/>
+      <w:r>
+        <w:t>ansibleConfigs</w:t>
+      </w:r>
+      <w:proofErr w:type="spellEnd"/>
     </w:p>
     <w:p>
       <w:pPr>
@@ -250,15 +365,47 @@
         <w:pStyle w:val="ListParagraph"/>
       </w:pPr>
       <w:r>
-        <w:t>$uri = " https://raw.githubusercontent.com/NoBSDevOps/BookResources/master/Part-II-Project/Virtual-Machines/Ansible-Configuration/$file"</w:t>
-      </w:r>
-    </w:p>
-    <w:p>
-      <w:pPr>
-        <w:pStyle w:val="ListParagraph"/>
-      </w:pPr>
-      <w:r>
-        <w:t>Invoke-WebRequest -Uri $uri -OutFile $</w:t>
+        <w:t>$</w:t>
+      </w:r>
+      <w:proofErr w:type="spellStart"/>
+      <w:r>
+        <w:t>uri</w:t>
+      </w:r>
+      <w:proofErr w:type="spellEnd"/>
+      <w:r>
+        <w:t xml:space="preserve"> = " https://raw.githubusercontent.com/NoBSDevOps/BookResources/master/Part-II-Project/Virtual-Machines/Ansible-Configuration/$file"</w:t>
+      </w:r>
+    </w:p>
+    <w:p>
+      <w:pPr>
+        <w:pStyle w:val="ListParagraph"/>
+      </w:pPr>
+      <w:r>
+        <w:t>Invoke-</w:t>
+      </w:r>
+      <w:proofErr w:type="spellStart"/>
+      <w:r>
+        <w:t>WebRequest</w:t>
+      </w:r>
+      <w:proofErr w:type="spellEnd"/>
+      <w:r>
+        <w:t xml:space="preserve"> -Uri $</w:t>
+      </w:r>
+      <w:proofErr w:type="spellStart"/>
+      <w:r>
+        <w:t>uri</w:t>
+      </w:r>
+      <w:proofErr w:type="spellEnd"/>
+      <w:r>
+        <w:t xml:space="preserve"> -</w:t>
+      </w:r>
+      <w:proofErr w:type="spellStart"/>
+      <w:r>
+        <w:t>OutFile</w:t>
+      </w:r>
+      <w:proofErr w:type="spellEnd"/>
+      <w:r>
+        <w:t xml:space="preserve"> $</w:t>
       </w:r>
       <w:proofErr w:type="gramStart"/>
       <w:r>
@@ -356,7 +503,40 @@
         </w:numPr>
       </w:pPr>
       <w:r>
-        <w:t>ansible-playbook iis.yml -i hosts</w:t>
+        <w:t xml:space="preserve">ansible-playbook </w:t>
+      </w:r>
+      <w:proofErr w:type="spellStart"/>
+      <w:r>
+        <w:t>iis.yml</w:t>
+      </w:r>
+      <w:proofErr w:type="spellEnd"/>
+      <w:r>
+        <w:t xml:space="preserve"> -</w:t>
+      </w:r>
+      <w:proofErr w:type="spellStart"/>
+      <w:r>
+        <w:t>i</w:t>
+      </w:r>
+      <w:proofErr w:type="spellEnd"/>
+      <w:r>
+        <w:t xml:space="preserve"> hosts</w:t>
+      </w:r>
+    </w:p>
+    <w:p>
+      <w:pPr>
+        <w:pStyle w:val="ListParagraph"/>
+      </w:pPr>
+    </w:p>
+    <w:p>
+      <w:pPr>
+        <w:pStyle w:val="ListParagraph"/>
+        <w:numPr>
+          <w:ilvl w:val="0"/>
+          <w:numId w:val="1"/>
+        </w:numPr>
+      </w:pPr>
+      <w:r>
+        <w:t>terraform destroy -auto-approve</w:t>
       </w:r>
     </w:p>
     <w:sectPr>

</xml_diff>